<commit_message>
Installation reports verbeterd i.v.m. component name template
</commit_message>
<xml_diff>
--- a/Requirements.docx
+++ b/Requirements.docx
@@ -10,6 +10,38 @@
           <w:numId w:val="1"/>
         </w:numPr>
         <w:rPr>
+          <w:highlight w:val="red"/>
+        </w:rPr>
+      </w:pPr>
+      <w:r>
+        <w:rPr>
+          <w:highlight w:val="red"/>
+        </w:rPr>
+        <w:t>Report05 + 06 (</w:t>
+      </w:r>
+      <w:proofErr w:type="spellStart"/>
+      <w:r>
+        <w:rPr>
+          <w:highlight w:val="red"/>
+        </w:rPr>
+        <w:t>Installations</w:t>
+      </w:r>
+      <w:proofErr w:type="spellEnd"/>
+      <w:r>
+        <w:rPr>
+          <w:highlight w:val="red"/>
+        </w:rPr>
+        <w:t>) goed krijgen.</w:t>
+      </w:r>
+    </w:p>
+    <w:p>
+      <w:pPr>
+        <w:pStyle w:val="Lijstalinea"/>
+        <w:numPr>
+          <w:ilvl w:val="0"/>
+          <w:numId w:val="1"/>
+        </w:numPr>
+        <w:rPr>
           <w:highlight w:val="green"/>
         </w:rPr>
       </w:pPr>
@@ -46,24 +78,24 @@
           <w:numId w:val="1"/>
         </w:numPr>
         <w:rPr>
-          <w:highlight w:val="yellow"/>
-        </w:rPr>
-      </w:pPr>
-      <w:r>
-        <w:rPr>
-          <w:highlight w:val="yellow"/>
+          <w:highlight w:val="green"/>
+        </w:rPr>
+      </w:pPr>
+      <w:r>
+        <w:rPr>
+          <w:highlight w:val="green"/>
         </w:rPr>
         <w:t>Fix release nummers in namen (REGEX template toevoegen)</w:t>
       </w:r>
       <w:r>
         <w:rPr>
-          <w:highlight w:val="yellow"/>
+          <w:highlight w:val="green"/>
         </w:rPr>
         <w:t xml:space="preserve"> </w:t>
       </w:r>
       <w:r>
         <w:rPr>
-          <w:highlight w:val="yellow"/>
+          <w:highlight w:val="green"/>
         </w:rPr>
         <w:sym w:font="Wingdings" w:char="F0E7"/>
       </w:r>
@@ -181,8 +213,14 @@
           <w:ilvl w:val="0"/>
           <w:numId w:val="1"/>
         </w:numPr>
-      </w:pPr>
-      <w:r>
+        <w:rPr>
+          <w:highlight w:val="yellow"/>
+        </w:rPr>
+      </w:pPr>
+      <w:r>
+        <w:rPr>
+          <w:highlight w:val="yellow"/>
+        </w:rPr>
         <w:t>Locatie in lijsten onthouden</w:t>
       </w:r>
     </w:p>
@@ -300,6 +338,76 @@
           <w:highlight w:val="yellow"/>
         </w:rPr>
         <w:t>, sensor herschrijven</w:t>
+      </w:r>
+    </w:p>
+    <w:p>
+      <w:pPr>
+        <w:pStyle w:val="Lijstalinea"/>
+        <w:numPr>
+          <w:ilvl w:val="0"/>
+          <w:numId w:val="1"/>
+        </w:numPr>
+        <w:rPr>
+          <w:highlight w:val="yellow"/>
+        </w:rPr>
+      </w:pPr>
+      <w:proofErr w:type="spellStart"/>
+      <w:r>
+        <w:rPr>
+          <w:highlight w:val="yellow"/>
+        </w:rPr>
+        <w:t>ID’s</w:t>
+      </w:r>
+      <w:proofErr w:type="spellEnd"/>
+      <w:r>
+        <w:rPr>
+          <w:highlight w:val="yellow"/>
+        </w:rPr>
+        <w:t xml:space="preserve"> tonen in diverse schermen</w:t>
+      </w:r>
+    </w:p>
+    <w:p>
+      <w:pPr>
+        <w:pStyle w:val="Lijstalinea"/>
+        <w:numPr>
+          <w:ilvl w:val="0"/>
+          <w:numId w:val="1"/>
+        </w:numPr>
+        <w:rPr>
+          <w:highlight w:val="yellow"/>
+        </w:rPr>
+      </w:pPr>
+      <w:r>
+        <w:rPr>
+          <w:highlight w:val="yellow"/>
+        </w:rPr>
+        <w:t xml:space="preserve">OVERVIEW rapport </w:t>
+      </w:r>
+      <w:r>
+        <w:rPr>
+          <w:highlight w:val="yellow"/>
+        </w:rPr>
+        <w:sym w:font="Wingdings" w:char="F0E8"/>
+      </w:r>
+      <w:r>
+        <w:rPr>
+          <w:highlight w:val="yellow"/>
+        </w:rPr>
+        <w:t xml:space="preserve"> </w:t>
+      </w:r>
+      <w:proofErr w:type="spellStart"/>
+      <w:r>
+        <w:rPr>
+          <w:highlight w:val="yellow"/>
+        </w:rPr>
+        <w:t>Vendor</w:t>
+      </w:r>
+      <w:proofErr w:type="spellEnd"/>
+      <w:r>
+        <w:rPr>
+          <w:highlight w:val="yellow"/>
+        </w:rPr>
+        <w:t xml:space="preserve"> – Component - Installaties</w:t>
       </w:r>
     </w:p>
     <w:sectPr>

</xml_diff>